<commit_message>
Changed canvas size to be bigger. Also made the folder path a string for easier changes.
</commit_message>
<xml_diff>
--- a/README.docx
+++ b/README.docx
@@ -10,10 +10,100 @@
     <w:p/>
     <w:p>
       <w:r>
-        <w:t xml:space="preserve">When starting the experiment begin on the "setup" scene. </w:t>
-      </w:r>
-    </w:p>
-    <w:p>
+        <w:t>When starting the experiment begin on the "setup" scene</w:t>
+      </w:r>
+      <w:r>
+        <w:t xml:space="preserve">- units are in meters. </w:t>
+      </w:r>
+    </w:p>
+    <w:p>
+      <w:r>
+        <w:t>Run from unity.</w:t>
+      </w:r>
+    </w:p>
+    <w:p>
+      <w:r>
+        <w:t xml:space="preserve">THE SCRIPTS </w:t>
+      </w:r>
+      <w:r>
+        <w:t>“PositionData”</w:t>
+      </w:r>
+      <w:r>
+        <w:t xml:space="preserve">, </w:t>
+      </w:r>
+      <w:r>
+        <w:t>“ClickerTicker”</w:t>
+      </w:r>
+      <w:r>
+        <w:t xml:space="preserve">, AND </w:t>
+      </w:r>
+      <w:r>
+        <w:t>“ResponseTime”</w:t>
+      </w:r>
+      <w:r>
+        <w:t xml:space="preserve"> REQUIRE YOU TO CHANGE THE DESTINATION FOLDERS. CHANGE THE </w:t>
+      </w:r>
+      <w:r>
+        <w:t>PUBLIC STRING</w:t>
+      </w:r>
+      <w:r>
+        <w:t xml:space="preserve"> </w:t>
+      </w:r>
+      <w:r>
+        <w:t>“folder”</w:t>
+      </w:r>
+      <w:r>
+        <w:t xml:space="preserve"> IN </w:t>
+      </w:r>
+      <w:r>
+        <w:t xml:space="preserve">EACH </w:t>
+      </w:r>
+      <w:r>
+        <w:t>OF THE SCRIPTS</w:t>
+      </w:r>
+      <w:r>
+        <w:t xml:space="preserve"> </w:t>
+      </w:r>
+      <w:r>
+        <w:t xml:space="preserve">TO YOUR DESIRED FOLDER </w:t>
+      </w:r>
+      <w:r>
+        <w:t>PATH.</w:t>
+      </w:r>
+    </w:p>
+    <w:p>
+      <w:pPr>
+        <w:rPr>
+          <w:u w:val="single"/>
+        </w:rPr>
+      </w:pPr>
+      <w:r>
+        <w:rPr>
+          <w:u w:val="single"/>
+        </w:rPr>
+        <w:t>DO NOT HAVE EXCEL OPEN</w:t>
+      </w:r>
+    </w:p>
+    <w:p>
+      <w:r>
+        <w:t>The X button is NO</w:t>
+      </w:r>
+    </w:p>
+    <w:p>
+      <w:r>
+        <w:t>The A button is YES</w:t>
+      </w:r>
+    </w:p>
+    <w:p>
+      <w:r>
+        <w:t xml:space="preserve">Use the thumbstick to change scenes while the black screen is present </w:t>
+      </w:r>
+    </w:p>
+    <w:p/>
+    <w:p>
+      <w:r>
+        <w:t>Distances- 0 meters, 3 meters, and 6 meters</w:t>
+      </w:r>
       <w:bookmarkStart w:id="0" w:name="_GoBack"/>
       <w:bookmarkEnd w:id="0"/>
     </w:p>
@@ -23,13 +113,8 @@
       </w:r>
     </w:p>
     <w:p>
-      <w:proofErr w:type="spellStart"/>
-      <w:r>
-        <w:t>ClickerTicker</w:t>
-      </w:r>
-      <w:proofErr w:type="spellEnd"/>
-      <w:r>
-        <w:t>- This</w:t>
+      <w:r>
+        <w:t>ClickerTicker- This</w:t>
       </w:r>
       <w:r>
         <w:t xml:space="preserve"> script</w:t>
@@ -70,13 +155,8 @@
     </w:p>
     <w:p/>
     <w:p>
-      <w:proofErr w:type="spellStart"/>
-      <w:r>
-        <w:t>PositionData</w:t>
-      </w:r>
-      <w:proofErr w:type="spellEnd"/>
-      <w:r>
-        <w:t>- Records Data about what trial the participant is in with relation to the position and rotation of the headset.</w:t>
+      <w:r>
+        <w:t>PositionData- Records Data about what trial the participant is in with relation to the position and rotation of the headset.</w:t>
       </w:r>
     </w:p>
     <w:p/>
@@ -94,9 +174,11 @@
     <w:p/>
     <w:p>
       <w:r>
+        <w:lastRenderedPageBreak/>
         <w:t>Variables- contains the data entered at the setup screen</w:t>
       </w:r>
     </w:p>
+    <w:p/>
     <w:sectPr>
       <w:pgSz w:w="12240" w:h="15840"/>
       <w:pgMar w:top="1440" w:right="1440" w:bottom="1440" w:left="1440" w:header="720" w:footer="720" w:gutter="0"/>
@@ -124,7 +206,7 @@
       </w:pPr>
     </w:pPrDefault>
   </w:docDefaults>
-  <w:latentStyles w:defLockedState="0" w:defUIPriority="99" w:defSemiHidden="0" w:defUnhideWhenUsed="0" w:defQFormat="0" w:count="375">
+  <w:latentStyles w:defLockedState="0" w:defUIPriority="99" w:defSemiHidden="0" w:defUnhideWhenUsed="0" w:defQFormat="0" w:count="376">
     <w:lsdException w:name="Normal" w:uiPriority="0" w:qFormat="1"/>
     <w:lsdException w:name="heading 1" w:uiPriority="9" w:qFormat="1"/>
     <w:lsdException w:name="heading 2" w:semiHidden="1" w:uiPriority="9" w:unhideWhenUsed="1" w:qFormat="1"/>
@@ -230,7 +312,6 @@
     <w:lsdException w:name="HTML Sample" w:semiHidden="1" w:unhideWhenUsed="1"/>
     <w:lsdException w:name="HTML Typewriter" w:semiHidden="1" w:unhideWhenUsed="1"/>
     <w:lsdException w:name="HTML Variable" w:semiHidden="1" w:unhideWhenUsed="1"/>
-    <w:lsdException w:name="Normal Table" w:semiHidden="1" w:unhideWhenUsed="1"/>
     <w:lsdException w:name="annotation subject" w:semiHidden="1" w:unhideWhenUsed="1"/>
     <w:lsdException w:name="No List" w:semiHidden="1" w:unhideWhenUsed="1"/>
     <w:lsdException w:name="Outline List 1" w:semiHidden="1" w:unhideWhenUsed="1"/>
@@ -277,10 +358,8 @@
     <w:lsdException w:name="Table Subtle 2" w:semiHidden="1" w:unhideWhenUsed="1"/>
     <w:lsdException w:name="Table Web 1" w:semiHidden="1" w:unhideWhenUsed="1"/>
     <w:lsdException w:name="Table Web 2" w:semiHidden="1" w:unhideWhenUsed="1"/>
-    <w:lsdException w:name="Table Web 3" w:semiHidden="1" w:unhideWhenUsed="1"/>
     <w:lsdException w:name="Balloon Text" w:semiHidden="1" w:unhideWhenUsed="1"/>
     <w:lsdException w:name="Table Grid" w:uiPriority="39"/>
-    <w:lsdException w:name="Table Theme" w:semiHidden="1" w:unhideWhenUsed="1"/>
     <w:lsdException w:name="Placeholder Text" w:semiHidden="1"/>
     <w:lsdException w:name="No Spacing" w:uiPriority="1" w:qFormat="1"/>
     <w:lsdException w:name="Light Shading" w:uiPriority="60"/>
@@ -500,6 +579,7 @@
     <w:lsdException w:name="Smart Hyperlink" w:semiHidden="1" w:unhideWhenUsed="1"/>
     <w:lsdException w:name="Hashtag" w:semiHidden="1" w:unhideWhenUsed="1"/>
     <w:lsdException w:name="Unresolved Mention" w:semiHidden="1" w:unhideWhenUsed="1"/>
+    <w:lsdException w:name="Smart Link" w:semiHidden="1" w:unhideWhenUsed="1"/>
   </w:latentStyles>
   <w:style w:type="paragraph" w:default="1" w:styleId="Normal">
     <w:name w:val="Normal"/>

</xml_diff>